<commit_message>
terminar practica4 y 5 de ad y empezar por 6 ,dar temario de ingles y ejercicios
</commit_message>
<xml_diff>
--- a/AD/UNIT5/practica4.docx
+++ b/AD/UNIT5/practica4.docx
@@ -1,35 +1,78 @@
 
 <file path=word/document.xml><?xml version="1.0" encoding="utf-8"?>
-<w:document xmlns:wpc="http://schemas.microsoft.com/office/word/2010/wordprocessingCanvas" xmlns:cx="http://schemas.microsoft.com/office/drawing/2014/chartex" xmlns:cx1="http://schemas.microsoft.com/office/drawing/2015/9/8/chartex" xmlns:cx2="http://schemas.microsoft.com/office/drawing/2015/10/21/chartex" xmlns:cx3="http://schemas.microsoft.com/office/drawing/2016/5/9/chartex" xmlns:cx4="http://schemas.microsoft.com/office/drawing/2016/5/10/chartex" xmlns:cx5="http://schemas.microsoft.com/office/drawing/2016/5/11/chartex" xmlns:cx6="http://schemas.microsoft.com/office/drawing/2016/5/12/chartex" xmlns:cx7="http://schemas.microsoft.com/office/drawing/2016/5/13/chartex" xmlns:cx8="http://schemas.microsoft.com/office/drawing/2016/5/14/chartex" xmlns:mc="http://schemas.openxmlformats.org/markup-compatibility/2006" xmlns:aink="http://schemas.microsoft.com/office/drawing/2016/ink" xmlns:am3d="http://schemas.microsoft.com/office/drawing/2017/model3d" xmlns:o="urn:schemas-microsoft-com:office:office" xmlns:r="http://schemas.openxmlformats.org/officeDocument/2006/relationships" xmlns:m="http://schemas.openxmlformats.org/officeDocument/2006/math" xmlns:v="urn:schemas-microsoft-com:vml" xmlns:wp14="http://schemas.microsoft.com/office/word/2010/wordprocessingDrawing" xmlns:wp="http://schemas.openxmlformats.org/drawingml/2006/wordprocessingDrawing" xmlns:w10="urn:schemas-microsoft-com:office:word" xmlns:w="http://schemas.openxmlformats.org/wordprocessingml/2006/main" xmlns:w14="http://schemas.microsoft.com/office/word/2010/wordml" xmlns:w15="http://schemas.microsoft.com/office/word/2012/wordml" xmlns:w16cex="http://schemas.microsoft.com/office/word/2018/wordml/cex" xmlns:w16cid="http://schemas.microsoft.com/office/word/2016/wordml/cid" xmlns:w16="http://schemas.microsoft.com/office/word/2018/wordml" xmlns:w16sdtdh="http://schemas.microsoft.com/office/word/2020/wordml/sdtdatahash" xmlns:w16se="http://schemas.microsoft.com/office/word/2015/wordml/symex" xmlns:wpg="http://schemas.microsoft.com/office/word/2010/wordprocessingGroup" xmlns:wpi="http://schemas.microsoft.com/office/word/2010/wordprocessingInk" xmlns:wne="http://schemas.microsoft.com/office/word/2006/wordml" xmlns:wps="http://schemas.microsoft.com/office/word/2010/wordprocessingShape" mc:Ignorable="w14 w15 w16se w16cid w16 w16cex w16sdtdh wp14">
+<w:document xmlns:wpc="http://schemas.microsoft.com/office/word/2010/wordprocessingCanvas" xmlns:cx="http://schemas.microsoft.com/office/drawing/2014/chartex" xmlns:cx1="http://schemas.microsoft.com/office/drawing/2015/9/8/chartex" xmlns:cx2="http://schemas.microsoft.com/office/drawing/2015/10/21/chartex" xmlns:cx3="http://schemas.microsoft.com/office/drawing/2016/5/9/chartex" xmlns:cx4="http://schemas.microsoft.com/office/drawing/2016/5/10/chartex" xmlns:cx5="http://schemas.microsoft.com/office/drawing/2016/5/11/chartex" xmlns:cx6="http://schemas.microsoft.com/office/drawing/2016/5/12/chartex" xmlns:cx7="http://schemas.microsoft.com/office/drawing/2016/5/13/chartex" xmlns:cx8="http://schemas.microsoft.com/office/drawing/2016/5/14/chartex" xmlns:mc="http://schemas.openxmlformats.org/markup-compatibility/2006" xmlns:aink="http://schemas.microsoft.com/office/drawing/2016/ink" xmlns:am3d="http://schemas.microsoft.com/office/drawing/2017/model3d" xmlns:o="urn:schemas-microsoft-com:office:office" xmlns:oel="http://schemas.microsoft.com/office/2019/extlst" xmlns:r="http://schemas.openxmlformats.org/officeDocument/2006/relationships" xmlns:m="http://schemas.openxmlformats.org/officeDocument/2006/math" xmlns:v="urn:schemas-microsoft-com:vml" xmlns:wp14="http://schemas.microsoft.com/office/word/2010/wordprocessingDrawing" xmlns:wp="http://schemas.openxmlformats.org/drawingml/2006/wordprocessingDrawing" xmlns:w10="urn:schemas-microsoft-com:office:word" xmlns:w="http://schemas.openxmlformats.org/wordprocessingml/2006/main" xmlns:w14="http://schemas.microsoft.com/office/word/2010/wordml" xmlns:w15="http://schemas.microsoft.com/office/word/2012/wordml" xmlns:w16cex="http://schemas.microsoft.com/office/word/2018/wordml/cex" xmlns:w16cid="http://schemas.microsoft.com/office/word/2016/wordml/cid" xmlns:w16="http://schemas.microsoft.com/office/word/2018/wordml" xmlns:w16sdtdh="http://schemas.microsoft.com/office/word/2020/wordml/sdtdatahash" xmlns:w16se="http://schemas.microsoft.com/office/word/2015/wordml/symex" xmlns:wpg="http://schemas.microsoft.com/office/word/2010/wordprocessingGroup" xmlns:wpi="http://schemas.microsoft.com/office/word/2010/wordprocessingInk" xmlns:wne="http://schemas.microsoft.com/office/word/2006/wordml" xmlns:wps="http://schemas.microsoft.com/office/word/2010/wordprocessingShape" mc:Ignorable="w14 w15 w16se w16cid w16 w16cex w16sdtdh wp14">
   <w:body>
     <w:p>
-      <w:r>
-        <w:rPr>
-          <w:rFonts w:hint="eastAsia"/>
-        </w:rPr>
-        <w:t>C</w:t>
-      </w:r>
-      <w:r>
-        <w:t>omo no tengo la base de dato que pide ejercicio hecho como ejemplo las  tablas de Alumno y ciclo.</w:t>
-      </w:r>
+      <w:pPr>
+        <w:rPr>
+          <w:rFonts w:ascii="Arial" w:hAnsi="Arial" w:cs="Arial"/>
+          <w:sz w:val="24"/>
+          <w:szCs w:val="28"/>
+        </w:rPr>
+      </w:pPr>
+      <w:r>
+        <w:rPr>
+          <w:rFonts w:ascii="Arial" w:hAnsi="Arial" w:cs="Arial"/>
+          <w:sz w:val="24"/>
+          <w:szCs w:val="28"/>
+        </w:rPr>
+        <w:t xml:space="preserve">Este es la aplicación principal que ha invocado el método </w:t>
+      </w:r>
+      <w:proofErr w:type="spellStart"/>
+      <w:proofErr w:type="gramStart"/>
+      <w:r>
+        <w:rPr>
+          <w:rFonts w:ascii="Arial" w:hAnsi="Arial" w:cs="Arial"/>
+          <w:sz w:val="24"/>
+          <w:szCs w:val="28"/>
+        </w:rPr>
+        <w:t>ListarTablas</w:t>
+      </w:r>
+      <w:proofErr w:type="spellEnd"/>
+      <w:r>
+        <w:rPr>
+          <w:rFonts w:ascii="Arial" w:hAnsi="Arial" w:cs="Arial"/>
+          <w:sz w:val="24"/>
+          <w:szCs w:val="28"/>
+        </w:rPr>
+        <w:t>(</w:t>
+      </w:r>
+      <w:proofErr w:type="gramEnd"/>
+      <w:r>
+        <w:rPr>
+          <w:rFonts w:ascii="Arial" w:hAnsi="Arial" w:cs="Arial"/>
+          <w:sz w:val="24"/>
+          <w:szCs w:val="28"/>
+        </w:rPr>
+        <w:t xml:space="preserve">) de la clase </w:t>
+      </w:r>
+      <w:proofErr w:type="spellStart"/>
+      <w:r>
+        <w:rPr>
+          <w:rFonts w:ascii="Arial" w:hAnsi="Arial" w:cs="Arial"/>
+          <w:sz w:val="24"/>
+          <w:szCs w:val="28"/>
+        </w:rPr>
+        <w:t>BD_alumnos_showT</w:t>
+      </w:r>
+      <w:proofErr w:type="spellEnd"/>
     </w:p>
     <w:p>
       <w:pPr>
         <w:rPr>
-          <w:rFonts w:hint="eastAsia"/>
+          <w:rFonts w:ascii="Arial" w:hAnsi="Arial" w:cs="Arial"/>
+          <w:sz w:val="24"/>
+          <w:szCs w:val="28"/>
+          <w:u w:val="single"/>
         </w:rPr>
       </w:pPr>
       <w:r>
-        <w:t>Este es la aplicación principal que ha invocado el método ListarTablas() de la clase BD_alumnos_showT</w:t>
-      </w:r>
-    </w:p>
-    <w:p>
-      <w:pPr>
-        <w:rPr>
-          <w:u w:val="single"/>
-        </w:rPr>
-      </w:pPr>
-      <w:r>
+        <w:rPr>
+          <w:rFonts w:ascii="Arial" w:hAnsi="Arial" w:cs="Arial"/>
+          <w:noProof/>
+          <w:sz w:val="24"/>
+          <w:szCs w:val="28"/>
+        </w:rPr>
         <w:drawing>
           <wp:inline distT="0" distB="0" distL="0" distR="0" wp14:anchorId="686E38BB" wp14:editId="63F92627">
             <wp:extent cx="5274310" cy="2680970"/>
@@ -70,28 +113,95 @@
     <w:p>
       <w:pPr>
         <w:rPr>
-          <w:rFonts w:hint="eastAsia"/>
+          <w:rFonts w:ascii="Arial" w:hAnsi="Arial" w:cs="Arial"/>
+          <w:sz w:val="24"/>
+          <w:szCs w:val="28"/>
+          <w:u w:val="single"/>
         </w:rPr>
       </w:pPr>
       <w:r>
         <w:rPr>
+          <w:rFonts w:ascii="Arial" w:hAnsi="Arial" w:cs="Arial"/>
+          <w:sz w:val="24"/>
+          <w:szCs w:val="28"/>
+        </w:rPr>
+        <w:t xml:space="preserve">Este es la </w:t>
+      </w:r>
+      <w:proofErr w:type="gramStart"/>
+      <w:r>
+        <w:rPr>
+          <w:rFonts w:ascii="Arial" w:hAnsi="Arial" w:cs="Arial"/>
+          <w:sz w:val="24"/>
+          <w:szCs w:val="28"/>
+        </w:rPr>
+        <w:t>interface</w:t>
+      </w:r>
+      <w:proofErr w:type="gramEnd"/>
+      <w:r>
+        <w:rPr>
+          <w:rFonts w:ascii="Arial" w:hAnsi="Arial" w:cs="Arial"/>
+          <w:sz w:val="24"/>
+          <w:szCs w:val="28"/>
+        </w:rPr>
+        <w:t xml:space="preserve"> para</w:t>
+      </w:r>
+      <w:r>
+        <w:rPr>
+          <w:rFonts w:ascii="Arial" w:hAnsi="Arial" w:cs="Arial"/>
+          <w:sz w:val="24"/>
+          <w:szCs w:val="28"/>
           <w:u w:val="single"/>
         </w:rPr>
-        <w:t xml:space="preserve">Y este es la salida por terminal </w:t>
+        <w:t xml:space="preserve"> </w:t>
+      </w:r>
+      <w:r>
+        <w:rPr>
+          <w:rFonts w:ascii="Arial" w:hAnsi="Arial" w:cs="Arial"/>
+          <w:sz w:val="24"/>
+          <w:szCs w:val="28"/>
+        </w:rPr>
+        <w:t xml:space="preserve">listar todas las tablas de la base de datos </w:t>
+      </w:r>
+      <w:proofErr w:type="spellStart"/>
+      <w:r>
+        <w:rPr>
+          <w:rFonts w:ascii="Arial" w:hAnsi="Arial" w:cs="Arial"/>
+          <w:sz w:val="24"/>
+          <w:szCs w:val="28"/>
+        </w:rPr>
+        <w:t>bd_alumnos</w:t>
+      </w:r>
+      <w:proofErr w:type="spellEnd"/>
+      <w:r>
+        <w:rPr>
+          <w:rFonts w:ascii="Arial" w:hAnsi="Arial" w:cs="Arial"/>
+          <w:sz w:val="24"/>
+          <w:szCs w:val="28"/>
+        </w:rPr>
+        <w:t xml:space="preserve"> usando show tables</w:t>
       </w:r>
     </w:p>
     <w:p>
       <w:pPr>
         <w:rPr>
+          <w:rFonts w:ascii="Arial" w:hAnsi="Arial" w:cs="Arial"/>
+          <w:sz w:val="24"/>
+          <w:szCs w:val="28"/>
           <w:u w:val="single"/>
         </w:rPr>
       </w:pPr>
       <w:r>
+        <w:rPr>
+          <w:rFonts w:ascii="Arial" w:hAnsi="Arial" w:cs="Arial"/>
+          <w:noProof/>
+          <w:sz w:val="24"/>
+          <w:szCs w:val="28"/>
+        </w:rPr>
         <w:drawing>
-          <wp:inline distT="0" distB="0" distL="0" distR="0" wp14:anchorId="7572FC59" wp14:editId="5747E9A7">
-            <wp:extent cx="4058216" cy="1438476"/>
-            <wp:effectExtent l="0" t="0" r="0" b="9525"/>
-            <wp:docPr id="2" name="Imagen 2"/>
+          <wp:inline distT="0" distB="0" distL="0" distR="0" wp14:anchorId="4AFE6ABA" wp14:editId="7752373B">
+            <wp:extent cx="5274310" cy="1036320"/>
+            <wp:effectExtent l="0" t="0" r="2540" b="0"/>
+            <wp:docPr id="1475657760" name="Imagen 1" descr="Tabla&#10;&#10;Descripción generada automáticamente con confianza baja"/>
             <wp:cNvGraphicFramePr>
               <a:graphicFrameLocks xmlns:a="http://schemas.openxmlformats.org/drawingml/2006/main" noChangeAspect="1"/>
             </wp:cNvGraphicFramePr>
@@ -99,7 +209,7 @@
               <a:graphicData uri="http://schemas.openxmlformats.org/drawingml/2006/picture">
                 <pic:pic xmlns:pic="http://schemas.openxmlformats.org/drawingml/2006/picture">
                   <pic:nvPicPr>
-                    <pic:cNvPr id="1" name=""/>
+                    <pic:cNvPr id="1475657760" name="Imagen 1" descr="Tabla&#10;&#10;Descripción generada automáticamente con confianza baja"/>
                     <pic:cNvPicPr/>
                   </pic:nvPicPr>
                   <pic:blipFill>
@@ -111,7 +221,7 @@
                   <pic:spPr>
                     <a:xfrm>
                       <a:off x="0" y="0"/>
-                      <a:ext cx="4058216" cy="1438476"/>
+                      <a:ext cx="5274310" cy="1036320"/>
                     </a:xfrm>
                     <a:prstGeom prst="rect">
                       <a:avLst/>
@@ -127,33 +237,42 @@
     <w:p>
       <w:pPr>
         <w:rPr>
-          <w:rFonts w:hint="eastAsia"/>
+          <w:rFonts w:ascii="Arial" w:hAnsi="Arial" w:cs="Arial"/>
+          <w:sz w:val="24"/>
+          <w:szCs w:val="28"/>
+        </w:rPr>
+      </w:pPr>
+      <w:r>
+        <w:rPr>
+          <w:rFonts w:ascii="Arial" w:hAnsi="Arial" w:cs="Arial"/>
+          <w:sz w:val="24"/>
+          <w:szCs w:val="28"/>
           <w:u w:val="single"/>
         </w:rPr>
-      </w:pPr>
-      <w:r>
-        <w:rPr>
-          <w:u w:val="single"/>
-        </w:rPr>
-        <w:t>Aquí esta las tablas en la base de datos</w:t>
+        <w:t xml:space="preserve">Y este es la salida por terminal </w:t>
       </w:r>
     </w:p>
     <w:p>
       <w:pPr>
         <w:rPr>
-          <w:rFonts w:hint="eastAsia"/>
+          <w:rFonts w:ascii="Arial" w:hAnsi="Arial" w:cs="Arial"/>
+          <w:sz w:val="24"/>
+          <w:szCs w:val="28"/>
           <w:u w:val="single"/>
         </w:rPr>
       </w:pPr>
       <w:r>
         <w:rPr>
-          <w:u w:val="single"/>
+          <w:rFonts w:ascii="Arial" w:hAnsi="Arial" w:cs="Arial"/>
+          <w:noProof/>
+          <w:sz w:val="24"/>
+          <w:szCs w:val="28"/>
         </w:rPr>
         <w:drawing>
-          <wp:inline distT="0" distB="0" distL="0" distR="0" wp14:anchorId="02F61AE2" wp14:editId="10AD135C">
-            <wp:extent cx="2456495" cy="2838450"/>
-            <wp:effectExtent l="0" t="0" r="1270" b="0"/>
-            <wp:docPr id="3" name="Imagen 3"/>
+          <wp:inline distT="0" distB="0" distL="0" distR="0" wp14:anchorId="4E5B7FF8" wp14:editId="27491F97">
+            <wp:extent cx="3819048" cy="1457143"/>
+            <wp:effectExtent l="0" t="0" r="0" b="0"/>
+            <wp:docPr id="1422945698" name="Imagen 1" descr="Interfaz de usuario gráfica, Texto&#10;&#10;Descripción generada automáticamente"/>
             <wp:cNvGraphicFramePr>
               <a:graphicFrameLocks xmlns:a="http://schemas.openxmlformats.org/drawingml/2006/main" noChangeAspect="1"/>
             </wp:cNvGraphicFramePr>
@@ -161,7 +280,7 @@
               <a:graphicData uri="http://schemas.openxmlformats.org/drawingml/2006/picture">
                 <pic:pic xmlns:pic="http://schemas.openxmlformats.org/drawingml/2006/picture">
                   <pic:nvPicPr>
-                    <pic:cNvPr id="1" name=""/>
+                    <pic:cNvPr id="1422945698" name="Imagen 1" descr="Interfaz de usuario gráfica, Texto&#10;&#10;Descripción generada automáticamente"/>
                     <pic:cNvPicPr/>
                   </pic:nvPicPr>
                   <pic:blipFill>
@@ -173,7 +292,73 @@
                   <pic:spPr>
                     <a:xfrm>
                       <a:off x="0" y="0"/>
-                      <a:ext cx="2463699" cy="2846774"/>
+                      <a:ext cx="3819048" cy="1457143"/>
+                    </a:xfrm>
+                    <a:prstGeom prst="rect">
+                      <a:avLst/>
+                    </a:prstGeom>
+                  </pic:spPr>
+                </pic:pic>
+              </a:graphicData>
+            </a:graphic>
+          </wp:inline>
+        </w:drawing>
+      </w:r>
+    </w:p>
+    <w:p>
+      <w:pPr>
+        <w:rPr>
+          <w:rFonts w:ascii="Arial" w:hAnsi="Arial" w:cs="Arial"/>
+          <w:sz w:val="24"/>
+          <w:szCs w:val="28"/>
+          <w:u w:val="single"/>
+        </w:rPr>
+      </w:pPr>
+      <w:r>
+        <w:rPr>
+          <w:rFonts w:ascii="Arial" w:hAnsi="Arial" w:cs="Arial"/>
+          <w:sz w:val="24"/>
+          <w:szCs w:val="28"/>
+          <w:u w:val="single"/>
+        </w:rPr>
+        <w:t>Aquí esta las tablas en la base de datos</w:t>
+      </w:r>
+    </w:p>
+    <w:p>
+      <w:pPr>
+        <w:rPr>
+          <w:u w:val="single"/>
+        </w:rPr>
+      </w:pPr>
+      <w:r>
+        <w:rPr>
+          <w:noProof/>
+        </w:rPr>
+        <w:drawing>
+          <wp:inline distT="0" distB="0" distL="0" distR="0" wp14:anchorId="218F01FD" wp14:editId="51431897">
+            <wp:extent cx="5274310" cy="724535"/>
+            <wp:effectExtent l="0" t="0" r="2540" b="0"/>
+            <wp:docPr id="742078183" name="Imagen 1" descr="Interfaz de usuario gráfica, Aplicación&#10;&#10;Descripción generada automáticamente"/>
+            <wp:cNvGraphicFramePr>
+              <a:graphicFrameLocks xmlns:a="http://schemas.openxmlformats.org/drawingml/2006/main" noChangeAspect="1"/>
+            </wp:cNvGraphicFramePr>
+            <a:graphic xmlns:a="http://schemas.openxmlformats.org/drawingml/2006/main">
+              <a:graphicData uri="http://schemas.openxmlformats.org/drawingml/2006/picture">
+                <pic:pic xmlns:pic="http://schemas.openxmlformats.org/drawingml/2006/picture">
+                  <pic:nvPicPr>
+                    <pic:cNvPr id="742078183" name="Imagen 1" descr="Interfaz de usuario gráfica, Aplicación&#10;&#10;Descripción generada automáticamente"/>
+                    <pic:cNvPicPr/>
+                  </pic:nvPicPr>
+                  <pic:blipFill>
+                    <a:blip r:embed="rId7"/>
+                    <a:stretch>
+                      <a:fillRect/>
+                    </a:stretch>
+                  </pic:blipFill>
+                  <pic:spPr>
+                    <a:xfrm>
+                      <a:off x="0" y="0"/>
+                      <a:ext cx="5274310" cy="724535"/>
                     </a:xfrm>
                     <a:prstGeom prst="rect">
                       <a:avLst/>

</xml_diff>